<commit_message>
brought in viewing numbers
</commit_message>
<xml_diff>
--- a/Capstone2_Notes.docx
+++ b/Capstone2_Notes.docx
@@ -45,10 +45,32 @@
       </w:r>
     </w:p>
     <w:p>
+      <w:hyperlink r:id="rId6" w:history="1">
+        <w:r>
+          <w:rPr>
+            <w:rStyle w:val="Hyperlink"/>
+          </w:rPr>
+          <w:t>https://worldpopulationreview.com/countries/cities/australia</w:t>
+        </w:r>
+      </w:hyperlink>
+    </w:p>
+    <w:p/>
+    <w:p>
       <w:r>
-        <w:t>https://worldpopulationreview.com/countries/cities/australia</w:t>
+        <w:t>AFL avg salary data</w:t>
       </w:r>
     </w:p>
+    <w:p>
+      <w:hyperlink r:id="rId7" w:history="1">
+        <w:r>
+          <w:rPr>
+            <w:rStyle w:val="Hyperlink"/>
+          </w:rPr>
+          <w:t>https://www.afl.com.au/news/704938/show-them-the-money-who-are-the-the-afls-million-dollar-men</w:t>
+        </w:r>
+      </w:hyperlink>
+    </w:p>
+    <w:p/>
     <w:sectPr>
       <w:pgSz w:w="12240" w:h="15840"/>
       <w:pgMar w:top="1440" w:right="1440" w:bottom="1440" w:left="1440" w:header="720" w:footer="720" w:gutter="0"/>

</xml_diff>

<commit_message>
added gif to BI file
</commit_message>
<xml_diff>
--- a/Capstone2_Notes.docx
+++ b/Capstone2_Notes.docx
@@ -61,6 +61,11 @@
       </w:r>
     </w:p>
     <w:p>
+      <w:pPr>
+        <w:rPr>
+          <w:rStyle w:val="Hyperlink"/>
+        </w:rPr>
+      </w:pPr>
       <w:hyperlink r:id="rId7" w:history="1">
         <w:r>
           <w:rPr>
@@ -70,7 +75,109 @@
         </w:r>
       </w:hyperlink>
     </w:p>
+    <w:p>
+      <w:pPr>
+        <w:rPr>
+          <w:rStyle w:val="Hyperlink"/>
+        </w:rPr>
+      </w:pPr>
+    </w:p>
+    <w:p>
+      <w:pPr>
+        <w:rPr>
+          <w:rStyle w:val="Hyperlink"/>
+          <w:u w:val="none"/>
+        </w:rPr>
+      </w:pPr>
+      <w:r>
+        <w:rPr>
+          <w:rStyle w:val="Hyperlink"/>
+          <w:u w:val="none"/>
+        </w:rPr>
+        <w:t>Grand final tv information</w:t>
+      </w:r>
+      <w:r>
+        <w:rPr>
+          <w:rStyle w:val="Hyperlink"/>
+          <w:u w:val="none"/>
+        </w:rPr>
+        <w:tab/>
+      </w:r>
+    </w:p>
+    <w:p>
+      <w:r>
+        <w:t>https://www.mediaweek.com.au/demons-collect-the-trophy-afl-grand-final-2021-biggest-tv-show-on-the-year/</w:t>
+      </w:r>
+    </w:p>
     <w:p/>
+    <w:p>
+      <w:r>
+        <w:t>Super bowl numbers</w:t>
+      </w:r>
+    </w:p>
+    <w:p>
+      <w:hyperlink r:id="rId8" w:history="1">
+        <w:r>
+          <w:rPr>
+            <w:rStyle w:val="Hyperlink"/>
+          </w:rPr>
+          <w:t>https://www.nfl.com/news/super-bowl-lvi-total-viewing-audience-estimated-at-over-208-million</w:t>
+        </w:r>
+      </w:hyperlink>
+    </w:p>
+    <w:p/>
+    <w:p>
+      <w:r>
+        <w:t>World Series numbers</w:t>
+      </w:r>
+    </w:p>
+    <w:p>
+      <w:hyperlink r:id="rId9" w:history="1">
+        <w:r>
+          <w:rPr>
+            <w:rStyle w:val="Hyperlink"/>
+          </w:rPr>
+          <w:t>https://www.usnews.com/news/sports/articles/2021-11-02/world-series-seeing-its-highest-tv-viewership-since-2019</w:t>
+        </w:r>
+      </w:hyperlink>
+    </w:p>
+    <w:p/>
+    <w:p>
+      <w:proofErr w:type="spellStart"/>
+      <w:r>
+        <w:t>nba</w:t>
+      </w:r>
+      <w:proofErr w:type="spellEnd"/>
+      <w:r>
+        <w:t xml:space="preserve"> salary data</w:t>
+      </w:r>
+    </w:p>
+    <w:p>
+      <w:hyperlink r:id="rId10" w:history="1">
+        <w:r>
+          <w:rPr>
+            <w:rStyle w:val="Hyperlink"/>
+          </w:rPr>
+          <w:t>https://www.thehoopsgeek.com/average-nba-salary/</w:t>
+        </w:r>
+      </w:hyperlink>
+    </w:p>
+    <w:p/>
+    <w:p>
+      <w:proofErr w:type="spellStart"/>
+      <w:r>
+        <w:t>mlb</w:t>
+      </w:r>
+      <w:proofErr w:type="spellEnd"/>
+      <w:r>
+        <w:t xml:space="preserve"> salary data</w:t>
+      </w:r>
+    </w:p>
+    <w:p>
+      <w:r>
+        <w:t>https://www.statista.com/statistics/236213/mean-salaray-of-players-in-majpr-league-baseball/</w:t>
+      </w:r>
+    </w:p>
     <w:sectPr>
       <w:pgSz w:w="12240" w:h="15840"/>
       <w:pgMar w:top="1440" w:right="1440" w:bottom="1440" w:left="1440" w:header="720" w:footer="720" w:gutter="0"/>
@@ -530,6 +637,18 @@
       <w:shd w:val="clear" w:color="auto" w:fill="E1DFDD"/>
     </w:rPr>
   </w:style>
+  <w:style w:type="character" w:styleId="FollowedHyperlink">
+    <w:name w:val="FollowedHyperlink"/>
+    <w:basedOn w:val="DefaultParagraphFont"/>
+    <w:uiPriority w:val="99"/>
+    <w:semiHidden/>
+    <w:unhideWhenUsed/>
+    <w:rsid w:val="00556266"/>
+    <w:rPr>
+      <w:color w:val="954F72" w:themeColor="followedHyperlink"/>
+      <w:u w:val="single"/>
+    </w:rPr>
+  </w:style>
 </w:styles>
 </file>
 

</xml_diff>